<commit_message>
A little change in subject description
</commit_message>
<xml_diff>
--- a/documentation/description_subject_area.docx
+++ b/documentation/description_subject_area.docx
@@ -5,9 +5,6 @@
     <w:p>
       <w:pPr>
         <w:pStyle w:val="1"/>
-        <w:rPr>
-          <w:lang w:val="en-US"/>
-        </w:rPr>
       </w:pPr>
       <w:r>
         <w:t>Описание предметной области</w:t>
@@ -16,9 +13,6 @@
     <w:p>
       <w:pPr>
         <w:ind w:firstLine="0"/>
-        <w:rPr>
-          <w:lang w:val="en-US"/>
-        </w:rPr>
       </w:pPr>
     </w:p>
     <w:p>
@@ -93,16 +87,17 @@
           <w:b/>
           <w:bCs/>
         </w:rPr>
-        <w:t>Филиалы</w:t>
-      </w:r>
-      <w:r>
-        <w:t xml:space="preserve"> – должны содержать в себе информацию о филиале</w:t>
-      </w:r>
-      <w:r>
-        <w:t xml:space="preserve">, </w:t>
-      </w:r>
-      <w:r>
-        <w:t>городе в котором они расположены</w:t>
+        <w:t>Факультеты</w:t>
+      </w:r>
+      <w:r>
+        <w:rPr>
+          <w:b/>
+          <w:bCs/>
+        </w:rPr>
+        <w:t xml:space="preserve"> </w:t>
+      </w:r>
+      <w:r>
+        <w:t>– должны содержать в себе информацию о всех факультетах института</w:t>
       </w:r>
     </w:p>
     <w:p>
@@ -111,44 +106,89 @@
           <w:b/>
           <w:bCs/>
         </w:rPr>
-        <w:t>Факультеты</w:t>
-      </w:r>
+        <w:t>Специальности</w:t>
+      </w:r>
+      <w:r>
+        <w:t xml:space="preserve"> – должны хранить в себе код специальности</w:t>
+      </w:r>
+      <w:r>
+        <w:t xml:space="preserve">, </w:t>
+      </w:r>
+      <w:r>
+        <w:t>связываться с факультетом</w:t>
+      </w:r>
+      <w:r>
+        <w:t>,</w:t>
+      </w:r>
+      <w:r>
+        <w:t xml:space="preserve"> описание специальности</w:t>
+      </w:r>
+      <w:r>
+        <w:t xml:space="preserve">, </w:t>
+      </w:r>
+      <w:r>
+        <w:t>и ещё некоторую нужную информацию о специальности (</w:t>
+      </w:r>
+      <w:r>
+        <w:rPr>
+          <w:color w:val="FF0000"/>
+        </w:rPr>
+        <w:t>нужно узнать</w:t>
+      </w:r>
+      <w:r>
+        <w:t>)</w:t>
+      </w:r>
+      <w:r>
+        <w:t xml:space="preserve"> </w:t>
+      </w:r>
+    </w:p>
+    <w:p>
       <w:r>
         <w:rPr>
           <w:b/>
           <w:bCs/>
         </w:rPr>
+        <w:t>Группы</w:t>
+      </w:r>
+      <w:r>
+        <w:rPr>
+          <w:b/>
+          <w:bCs/>
+        </w:rPr>
         <w:t xml:space="preserve"> </w:t>
       </w:r>
       <w:r>
-        <w:t>– должны содержать в себе информацию о всех факультетах института</w:t>
-      </w:r>
-      <w:r>
-        <w:t xml:space="preserve"> (</w:t>
-      </w:r>
-      <w:r>
-        <w:t xml:space="preserve">включая </w:t>
-      </w:r>
-      <w:r>
-        <w:rPr>
-          <w:lang w:val="en-US"/>
-        </w:rPr>
-        <w:t>id</w:t>
-      </w:r>
-      <w:r>
-        <w:t xml:space="preserve"> </w:t>
-      </w:r>
-      <w:r>
-        <w:t>филиала</w:t>
-      </w:r>
-      <w:r>
-        <w:t xml:space="preserve">, </w:t>
-      </w:r>
-      <w:r>
-        <w:t>т.к. в каждом филиале может быть одна и та же специальность</w:t>
-      </w:r>
-      <w:r>
-        <w:t>)</w:t>
+        <w:t>– должны связываться со специальностью (она связана с факультетом</w:t>
+      </w:r>
+      <w:r>
+        <w:t xml:space="preserve">, </w:t>
+      </w:r>
+      <w:r>
+        <w:t>а тот в свою очередь связан с филиалом</w:t>
+      </w:r>
+      <w:r>
+        <w:t xml:space="preserve">, </w:t>
+      </w:r>
+      <w:r>
+        <w:t>так что данные не будут повторяться)</w:t>
+      </w:r>
+      <w:r>
+        <w:t xml:space="preserve">, </w:t>
+      </w:r>
+      <w:r>
+        <w:t>иметь название</w:t>
+      </w:r>
+      <w:r>
+        <w:t xml:space="preserve">, </w:t>
+      </w:r>
+      <w:r>
+        <w:t>кол-во учеников</w:t>
+      </w:r>
+      <w:r>
+        <w:t xml:space="preserve">, </w:t>
+      </w:r>
+      <w:r>
+        <w:t>связываться с преподавателями</w:t>
       </w:r>
     </w:p>
     <w:p>
@@ -157,40 +197,22 @@
           <w:b/>
           <w:bCs/>
         </w:rPr>
-        <w:t>Специальности</w:t>
-      </w:r>
-      <w:r>
-        <w:t xml:space="preserve"> – должны хранить в себе код специальности</w:t>
-      </w:r>
-      <w:r>
-        <w:t xml:space="preserve">, </w:t>
-      </w:r>
-      <w:r>
-        <w:t>связываться с факультетом</w:t>
-      </w:r>
-      <w:r>
-        <w:t>,</w:t>
-      </w:r>
-      <w:r>
-        <w:t xml:space="preserve"> описание специальности</w:t>
-      </w:r>
-      <w:r>
-        <w:t xml:space="preserve">, </w:t>
-      </w:r>
-      <w:r>
-        <w:t>и ещё некоторую нужную информацию о специальности (</w:t>
-      </w:r>
-      <w:r>
-        <w:rPr>
-          <w:color w:val="FF0000"/>
-        </w:rPr>
-        <w:t>нужно узнать</w:t>
-      </w:r>
-      <w:r>
-        <w:t>)</w:t>
-      </w:r>
-      <w:r>
-        <w:t xml:space="preserve"> </w:t>
+        <w:t>Преподаватели</w:t>
+      </w:r>
+      <w:r>
+        <w:t xml:space="preserve"> – должны связываться с группами и предметами (многие ко многим)</w:t>
+      </w:r>
+      <w:r>
+        <w:t xml:space="preserve">, </w:t>
+      </w:r>
+      <w:r>
+        <w:t>а также связываться с днями работы</w:t>
+      </w:r>
+      <w:r>
+        <w:t xml:space="preserve"> для того, чтобы</w:t>
+      </w:r>
+      <w:r>
+        <w:t xml:space="preserve"> удобно хранить в какие дни преподаватели могут работать</w:t>
       </w:r>
     </w:p>
     <w:p>
@@ -199,7 +221,7 @@
           <w:b/>
           <w:bCs/>
         </w:rPr>
-        <w:t>Группы</w:t>
+        <w:t>Здания</w:t>
       </w:r>
       <w:r>
         <w:rPr>
@@ -209,37 +231,34 @@
         <w:t xml:space="preserve"> </w:t>
       </w:r>
       <w:r>
-        <w:t>– должны связываться со специальностью (она связана с факультетом</w:t>
-      </w:r>
-      <w:r>
-        <w:t xml:space="preserve">, </w:t>
-      </w:r>
-      <w:r>
-        <w:t>а тот в свою очередь связан с филиалом</w:t>
-      </w:r>
-      <w:r>
-        <w:t xml:space="preserve">, </w:t>
-      </w:r>
-      <w:r>
-        <w:t>так что данные не будут повторяться)</w:t>
-      </w:r>
-      <w:r>
-        <w:t xml:space="preserve">, </w:t>
-      </w:r>
-      <w:r>
-        <w:t>иметь название</w:t>
-      </w:r>
-      <w:r>
-        <w:t xml:space="preserve">, </w:t>
-      </w:r>
-      <w:r>
-        <w:t>кол-во учеников</w:t>
-      </w:r>
-      <w:r>
-        <w:t xml:space="preserve">, </w:t>
-      </w:r>
-      <w:r>
-        <w:t>связываться с преподавателями</w:t>
+        <w:t>– должны связываться с факультетами и хранить в себе информацию о корпусах</w:t>
+      </w:r>
+      <w:r>
+        <w:t xml:space="preserve">: </w:t>
+      </w:r>
+      <w:r>
+        <w:t>их номера</w:t>
+      </w:r>
+      <w:r>
+        <w:t xml:space="preserve">, </w:t>
+      </w:r>
+      <w:r>
+        <w:t>адрес</w:t>
+      </w:r>
+      <w:r>
+        <w:t>,</w:t>
+      </w:r>
+      <w:r>
+        <w:t xml:space="preserve"> и возможно ещё некоторую информацию (</w:t>
+      </w:r>
+      <w:r>
+        <w:rPr>
+          <w:color w:val="FF0000"/>
+        </w:rPr>
+        <w:t>нужно узнать</w:t>
+      </w:r>
+      <w:r>
+        <w:t>)</w:t>
       </w:r>
     </w:p>
     <w:p>
@@ -248,22 +267,37 @@
           <w:b/>
           <w:bCs/>
         </w:rPr>
-        <w:t>Преподаватели</w:t>
-      </w:r>
-      <w:r>
-        <w:t xml:space="preserve"> – должны связываться с группами и предметами (многие ко многим)</w:t>
-      </w:r>
-      <w:r>
-        <w:t xml:space="preserve">, </w:t>
-      </w:r>
-      <w:r>
-        <w:t>а также связываться с днями работы</w:t>
-      </w:r>
-      <w:r>
-        <w:t xml:space="preserve"> для того, чтобы</w:t>
-      </w:r>
-      <w:r>
-        <w:t xml:space="preserve"> удобно хранить в какие дни преподаватели могут работать</w:t>
+        <w:t>Кабинеты</w:t>
+      </w:r>
+      <w:r>
+        <w:t xml:space="preserve"> – должны связываться созданиями и хранить информацию о кабинетах</w:t>
+      </w:r>
+      <w:r>
+        <w:t xml:space="preserve">: </w:t>
+      </w:r>
+      <w:r>
+        <w:t>номер</w:t>
+      </w:r>
+      <w:r>
+        <w:t xml:space="preserve">, </w:t>
+      </w:r>
+      <w:r>
+        <w:t>вместимость</w:t>
+      </w:r>
+      <w:r>
+        <w:t xml:space="preserve">, </w:t>
+      </w:r>
+      <w:r>
+        <w:t>оборудован ли и возможно что-то ещё (</w:t>
+      </w:r>
+      <w:r>
+        <w:rPr>
+          <w:color w:val="FF0000"/>
+        </w:rPr>
+        <w:t>нужно узнать</w:t>
+      </w:r>
+      <w:r>
+        <w:t>)</w:t>
       </w:r>
     </w:p>
     <w:p>
@@ -272,153 +306,190 @@
           <w:b/>
           <w:bCs/>
         </w:rPr>
-        <w:t>Здания</w:t>
-      </w:r>
+        <w:t>Предметы</w:t>
+      </w:r>
+      <w:r>
+        <w:t xml:space="preserve"> – должны соединяться со специальностью и преподавателем (многие ко многим)</w:t>
+      </w:r>
+      <w:r>
+        <w:t xml:space="preserve">, </w:t>
+      </w:r>
+      <w:r>
+        <w:t>информацию о предмете</w:t>
+      </w:r>
+      <w:r>
+        <w:t xml:space="preserve">: </w:t>
+      </w:r>
+      <w:r>
+        <w:t>название</w:t>
+      </w:r>
+      <w:r>
+        <w:t xml:space="preserve">, </w:t>
+      </w:r>
+      <w:r>
+        <w:t>кол-во часов и возможно что-то ещё (</w:t>
+      </w:r>
+      <w:r>
+        <w:rPr>
+          <w:color w:val="FF0000"/>
+        </w:rPr>
+        <w:t>нужно узнать</w:t>
+      </w:r>
+      <w:r>
+        <w:t>)</w:t>
+      </w:r>
+      <w:r>
+        <w:t xml:space="preserve"> </w:t>
+      </w:r>
+    </w:p>
+    <w:p>
+      <w:pPr>
+        <w:rPr>
+          <w:color w:val="EE0000"/>
+        </w:rPr>
+      </w:pPr>
+      <w:proofErr w:type="spellStart"/>
       <w:r>
         <w:rPr>
           <w:b/>
           <w:bCs/>
-        </w:rPr>
-        <w:t xml:space="preserve"> </w:t>
-      </w:r>
-      <w:r>
-        <w:t>– должны связываться с факультетами и хранить в себе информацию о корпусах</w:t>
-      </w:r>
-      <w:r>
-        <w:t xml:space="preserve">: </w:t>
-      </w:r>
-      <w:r>
-        <w:t>их номера</w:t>
-      </w:r>
-      <w:r>
-        <w:t xml:space="preserve">, </w:t>
-      </w:r>
-      <w:r>
-        <w:t>адрес</w:t>
-      </w:r>
-      <w:r>
-        <w:t>,</w:t>
-      </w:r>
-      <w:r>
-        <w:t xml:space="preserve"> и возможно ещё некоторую информацию (</w:t>
-      </w:r>
-      <w:r>
-        <w:rPr>
-          <w:color w:val="FF0000"/>
-        </w:rPr>
-        <w:t>нужно узнать</w:t>
-      </w:r>
-      <w:r>
-        <w:t>)</w:t>
+          <w:color w:val="EE0000"/>
+        </w:rPr>
+        <w:t>Дни_работы</w:t>
+      </w:r>
+      <w:proofErr w:type="spellEnd"/>
+      <w:r>
+        <w:rPr>
+          <w:b/>
+          <w:bCs/>
+          <w:color w:val="EE0000"/>
+        </w:rPr>
+        <w:t xml:space="preserve"> – </w:t>
+      </w:r>
+      <w:r>
+        <w:rPr>
+          <w:color w:val="EE0000"/>
+        </w:rPr>
+        <w:t xml:space="preserve">должны соединяться с преподавателями, должны содержать в себе: </w:t>
+      </w:r>
+      <w:r>
+        <w:rPr>
+          <w:color w:val="EE0000"/>
+          <w:lang w:val="en-US"/>
+        </w:rPr>
+        <w:t>id</w:t>
+      </w:r>
+      <w:r>
+        <w:rPr>
+          <w:color w:val="EE0000"/>
+        </w:rPr>
+        <w:t xml:space="preserve"> корпуса, дни с понедельника по субботу. Таким образом у нас получиться хранить в каком корпусе, в какие дни работает конкретный преподаватель, например, в таблице может быть запись: препод_12, корпус_15, </w:t>
+      </w:r>
+      <w:proofErr w:type="spellStart"/>
+      <w:r>
+        <w:rPr>
+          <w:color w:val="EE0000"/>
+        </w:rPr>
+        <w:t>пн</w:t>
+      </w:r>
+      <w:proofErr w:type="spellEnd"/>
+      <w:r>
+        <w:rPr>
+          <w:color w:val="EE0000"/>
+        </w:rPr>
+        <w:t xml:space="preserve">=да, вт=да, ср=да, </w:t>
+      </w:r>
+      <w:proofErr w:type="spellStart"/>
+      <w:r>
+        <w:rPr>
+          <w:color w:val="EE0000"/>
+        </w:rPr>
+        <w:t>чт</w:t>
+      </w:r>
+      <w:proofErr w:type="spellEnd"/>
+      <w:r>
+        <w:rPr>
+          <w:color w:val="EE0000"/>
+        </w:rPr>
+        <w:t xml:space="preserve">=да, </w:t>
+      </w:r>
+      <w:proofErr w:type="spellStart"/>
+      <w:r>
+        <w:rPr>
+          <w:color w:val="EE0000"/>
+        </w:rPr>
+        <w:t>пт</w:t>
+      </w:r>
+      <w:proofErr w:type="spellEnd"/>
+      <w:r>
+        <w:rPr>
+          <w:color w:val="EE0000"/>
+        </w:rPr>
+        <w:t>=да, сб=</w:t>
+      </w:r>
+      <w:r>
+        <w:rPr>
+          <w:color w:val="EE0000"/>
+          <w:lang w:val="en-US"/>
+        </w:rPr>
+        <w:t>None</w:t>
+      </w:r>
+      <w:r>
+        <w:rPr>
+          <w:color w:val="EE0000"/>
+        </w:rPr>
+        <w:t xml:space="preserve"> (или нет)</w:t>
       </w:r>
     </w:p>
     <w:p>
+      <w:pPr>
+        <w:ind w:firstLine="0"/>
+      </w:pPr>
+      <w:r>
+        <w:tab/>
+      </w:r>
       <w:r>
         <w:rPr>
           <w:b/>
           <w:bCs/>
         </w:rPr>
-        <w:t>Кабинеты</w:t>
-      </w:r>
-      <w:r>
-        <w:t xml:space="preserve"> – должны связываться созданиями и хранить информацию о кабинетах</w:t>
+        <w:t>Пара</w:t>
+      </w:r>
+      <w:r>
+        <w:t xml:space="preserve"> </w:t>
+      </w:r>
+      <w:r>
+        <w:t>– эта таблица должна хранить в себе</w:t>
       </w:r>
       <w:r>
         <w:t xml:space="preserve">: </w:t>
       </w:r>
       <w:r>
-        <w:t>номер</w:t>
-      </w:r>
-      <w:r>
-        <w:t xml:space="preserve">, </w:t>
-      </w:r>
-      <w:r>
-        <w:t>вместимость</w:t>
-      </w:r>
-      <w:r>
-        <w:t xml:space="preserve">, </w:t>
-      </w:r>
-      <w:r>
-        <w:t>оборудован ли и возможно что-то ещё (</w:t>
-      </w:r>
-      <w:r>
-        <w:rPr>
-          <w:color w:val="FF0000"/>
-        </w:rPr>
-        <w:t>нужно узнать</w:t>
-      </w:r>
-      <w:r>
-        <w:t>)</w:t>
-      </w:r>
-    </w:p>
-    <w:p>
-      <w:r>
-        <w:rPr>
-          <w:b/>
-          <w:bCs/>
-        </w:rPr>
-        <w:t>Предметы</w:t>
-      </w:r>
-      <w:r>
-        <w:t xml:space="preserve"> – должны соединяться со специальностью и преподавателем (многие ко многим)</w:t>
-      </w:r>
-      <w:r>
-        <w:t xml:space="preserve">, </w:t>
-      </w:r>
-      <w:r>
-        <w:t>информацию о предмете</w:t>
-      </w:r>
-      <w:r>
-        <w:t xml:space="preserve">: </w:t>
-      </w:r>
-      <w:r>
-        <w:t>название</w:t>
-      </w:r>
-      <w:r>
-        <w:t xml:space="preserve">, </w:t>
-      </w:r>
-      <w:r>
-        <w:t>кол-во часов и возможно что-то ещё (</w:t>
-      </w:r>
-      <w:r>
-        <w:rPr>
-          <w:color w:val="FF0000"/>
-        </w:rPr>
-        <w:t>нужно узнать</w:t>
-      </w:r>
-      <w:r>
-        <w:t>)</w:t>
+        <w:t>номер пары</w:t>
+      </w:r>
+      <w:r>
+        <w:t xml:space="preserve">, </w:t>
+      </w:r>
+      <w:r>
+        <w:t>дату</w:t>
+      </w:r>
+      <w:r>
+        <w:t xml:space="preserve">, </w:t>
+      </w:r>
+      <w:r>
+        <w:rPr>
+          <w:lang w:val="en-US"/>
+        </w:rPr>
+        <w:t>id</w:t>
       </w:r>
       <w:r>
         <w:t xml:space="preserve"> </w:t>
       </w:r>
-    </w:p>
-    <w:p>
-      <w:r>
-        <w:rPr>
-          <w:b/>
-          <w:bCs/>
-        </w:rPr>
-        <w:t>Дни_работы</w:t>
-      </w:r>
-      <w:r>
-        <w:rPr>
-          <w:b/>
-          <w:bCs/>
-        </w:rPr>
-        <w:t xml:space="preserve"> – </w:t>
-      </w:r>
-      <w:r>
-        <w:t>должны соединяться с преподавателями</w:t>
-      </w:r>
-      <w:r>
-        <w:t xml:space="preserve">, </w:t>
-      </w:r>
-      <w:r>
-        <w:t>должны содержать в себе</w:t>
-      </w:r>
-      <w:r>
-        <w:t xml:space="preserve">: </w:t>
+      <w:r>
+        <w:t>предмета</w:t>
+      </w:r>
+      <w:r>
+        <w:t xml:space="preserve">, </w:t>
       </w:r>
       <w:r>
         <w:rPr>
@@ -430,115 +501,43 @@
         <w:t xml:space="preserve"> </w:t>
       </w:r>
       <w:r>
-        <w:t>корпуса</w:t>
-      </w:r>
-      <w:r>
-        <w:t xml:space="preserve">, </w:t>
-      </w:r>
-      <w:r>
-        <w:t>дни с понедельника по субботу. Таким образом у нас получиться хранить в каком корпусе</w:t>
-      </w:r>
-      <w:r>
-        <w:t>,</w:t>
-      </w:r>
-      <w:r>
-        <w:t xml:space="preserve"> в какие дни</w:t>
+        <w:t>преподавателя</w:t>
+      </w:r>
+      <w:r>
+        <w:t xml:space="preserve">, </w:t>
+      </w:r>
+      <w:r>
+        <w:rPr>
+          <w:lang w:val="en-US"/>
+        </w:rPr>
+        <w:t>id</w:t>
       </w:r>
       <w:r>
         <w:t xml:space="preserve"> </w:t>
       </w:r>
       <w:r>
-        <w:t>работает конкретный преподаватель</w:t>
-      </w:r>
-      <w:r>
-        <w:t xml:space="preserve">, </w:t>
-      </w:r>
-      <w:r>
-        <w:t>например</w:t>
-      </w:r>
-      <w:r>
-        <w:t xml:space="preserve">, </w:t>
-      </w:r>
-      <w:r>
-        <w:t>в таблице может быть запись</w:t>
-      </w:r>
-      <w:r>
-        <w:t xml:space="preserve">: </w:t>
-      </w:r>
-      <w:r>
-        <w:t>препод_12</w:t>
-      </w:r>
-      <w:r>
-        <w:t>,</w:t>
-      </w:r>
-      <w:r>
-        <w:t xml:space="preserve"> корпус_15</w:t>
-      </w:r>
-      <w:r>
-        <w:t>,</w:t>
+        <w:t>группы</w:t>
+      </w:r>
+      <w:r>
+        <w:t xml:space="preserve">, </w:t>
+      </w:r>
+      <w:r>
+        <w:rPr>
+          <w:lang w:val="en-US"/>
+        </w:rPr>
+        <w:t>id</w:t>
       </w:r>
       <w:r>
         <w:t xml:space="preserve"> </w:t>
       </w:r>
-      <w:proofErr w:type="spellStart"/>
-      <w:r>
-        <w:t>пн</w:t>
-      </w:r>
-      <w:proofErr w:type="spellEnd"/>
-      <w:r>
-        <w:t>=да</w:t>
-      </w:r>
-      <w:r>
-        <w:t xml:space="preserve">, </w:t>
-      </w:r>
-      <w:r>
-        <w:t>вт=да</w:t>
-      </w:r>
-      <w:r>
-        <w:t xml:space="preserve">, </w:t>
-      </w:r>
-      <w:r>
-        <w:t>ср=да</w:t>
-      </w:r>
-      <w:r>
-        <w:t xml:space="preserve">, </w:t>
-      </w:r>
-      <w:proofErr w:type="spellStart"/>
-      <w:r>
-        <w:t>чт</w:t>
-      </w:r>
-      <w:proofErr w:type="spellEnd"/>
-      <w:r>
-        <w:t>=да</w:t>
-      </w:r>
-      <w:r>
-        <w:t xml:space="preserve">, </w:t>
-      </w:r>
-      <w:proofErr w:type="spellStart"/>
-      <w:r>
-        <w:t>пт</w:t>
-      </w:r>
-      <w:proofErr w:type="spellEnd"/>
-      <w:r>
-        <w:t>=да</w:t>
-      </w:r>
-      <w:r>
-        <w:t xml:space="preserve">, </w:t>
-      </w:r>
-      <w:r>
-        <w:t>сб=</w:t>
-      </w:r>
-      <w:r>
-        <w:rPr>
-          <w:lang w:val="en-US"/>
-        </w:rPr>
-        <w:t>None</w:t>
-      </w:r>
-      <w:r>
-        <w:t xml:space="preserve"> </w:t>
-      </w:r>
-      <w:r>
-        <w:t>(или нет)</w:t>
+      <w:r>
+        <w:t>кабинета</w:t>
+      </w:r>
+      <w:r>
+        <w:t xml:space="preserve">, </w:t>
+      </w:r>
+      <w:r>
+        <w:t>тип пары</w:t>
       </w:r>
     </w:p>
     <w:p/>
@@ -1455,6 +1454,7 @@
       <w:numPr>
         <w:ilvl w:val="1"/>
       </w:numPr>
+      <w:ind w:firstLine="709"/>
     </w:pPr>
     <w:rPr>
       <w:rFonts w:eastAsiaTheme="majorEastAsia" w:cstheme="majorBidi"/>

</xml_diff>

<commit_message>
New change if subject description
</commit_message>
<xml_diff>
--- a/documentation/description_subject_area.docx
+++ b/documentation/description_subject_area.docx
@@ -1,6 +1,6 @@
 
 <file path=word/document.xml><?xml version="1.0" encoding="utf-8"?>
-<w:document xmlns:wpc="http://schemas.microsoft.com/office/word/2010/wordprocessingCanvas" xmlns:cx="http://schemas.microsoft.com/office/drawing/2014/chartex" xmlns:cx1="http://schemas.microsoft.com/office/drawing/2015/9/8/chartex" xmlns:cx2="http://schemas.microsoft.com/office/drawing/2015/10/21/chartex" xmlns:cx3="http://schemas.microsoft.com/office/drawing/2016/5/9/chartex" xmlns:cx4="http://schemas.microsoft.com/office/drawing/2016/5/10/chartex" xmlns:cx5="http://schemas.microsoft.com/office/drawing/2016/5/11/chartex" xmlns:cx6="http://schemas.microsoft.com/office/drawing/2016/5/12/chartex" xmlns:cx7="http://schemas.microsoft.com/office/drawing/2016/5/13/chartex" xmlns:cx8="http://schemas.microsoft.com/office/drawing/2016/5/14/chartex" xmlns:mc="http://schemas.openxmlformats.org/markup-compatibility/2006" xmlns:aink="http://schemas.microsoft.com/office/drawing/2016/ink" xmlns:am3d="http://schemas.microsoft.com/office/drawing/2017/model3d" xmlns:o="urn:schemas-microsoft-com:office:office" xmlns:oel="http://schemas.microsoft.com/office/2019/extlst" xmlns:r="http://schemas.openxmlformats.org/officeDocument/2006/relationships" xmlns:m="http://schemas.openxmlformats.org/officeDocument/2006/math" xmlns:v="urn:schemas-microsoft-com:vml" xmlns:wp14="http://schemas.microsoft.com/office/word/2010/wordprocessingDrawing" xmlns:wp="http://schemas.openxmlformats.org/drawingml/2006/wordprocessingDrawing" xmlns:w10="urn:schemas-microsoft-com:office:word" xmlns:w="http://schemas.openxmlformats.org/wordprocessingml/2006/main" xmlns:w14="http://schemas.microsoft.com/office/word/2010/wordml" xmlns:w15="http://schemas.microsoft.com/office/word/2012/wordml" xmlns:w16cex="http://schemas.microsoft.com/office/word/2018/wordml/cex" xmlns:w16cid="http://schemas.microsoft.com/office/word/2016/wordml/cid" xmlns:w16="http://schemas.microsoft.com/office/word/2018/wordml" xmlns:w16du="http://schemas.microsoft.com/office/word/2023/wordml/word16du" xmlns:w16sdtdh="http://schemas.microsoft.com/office/word/2020/wordml/sdtdatahash" xmlns:w16sdtfl="http://schemas.microsoft.com/office/word/2024/wordml/sdtformatlock" xmlns:w16se="http://schemas.microsoft.com/office/word/2015/wordml/symex" xmlns:wpg="http://schemas.microsoft.com/office/word/2010/wordprocessingGroup" xmlns:wpi="http://schemas.microsoft.com/office/word/2010/wordprocessingInk" xmlns:wne="http://schemas.microsoft.com/office/word/2006/wordml" xmlns:wps="http://schemas.microsoft.com/office/word/2010/wordprocessingShape" mc:Ignorable="w14 w15 w16se w16cid w16 w16cex w16sdtdh w16sdtfl w16du wp14">
+<w:document xmlns:wpc="http://schemas.microsoft.com/office/word/2010/wordprocessingCanvas" xmlns:cx="http://schemas.microsoft.com/office/drawing/2014/chartex" xmlns:cx1="http://schemas.microsoft.com/office/drawing/2015/9/8/chartex" xmlns:cx2="http://schemas.microsoft.com/office/drawing/2015/10/21/chartex" xmlns:cx3="http://schemas.microsoft.com/office/drawing/2016/5/9/chartex" xmlns:cx4="http://schemas.microsoft.com/office/drawing/2016/5/10/chartex" xmlns:cx5="http://schemas.microsoft.com/office/drawing/2016/5/11/chartex" xmlns:cx6="http://schemas.microsoft.com/office/drawing/2016/5/12/chartex" xmlns:cx7="http://schemas.microsoft.com/office/drawing/2016/5/13/chartex" xmlns:cx8="http://schemas.microsoft.com/office/drawing/2016/5/14/chartex" xmlns:mc="http://schemas.openxmlformats.org/markup-compatibility/2006" xmlns:aink="http://schemas.microsoft.com/office/drawing/2016/ink" xmlns:am3d="http://schemas.microsoft.com/office/drawing/2017/model3d" xmlns:o="urn:schemas-microsoft-com:office:office" xmlns:oel="http://schemas.microsoft.com/office/2019/extlst" xmlns:r="http://schemas.openxmlformats.org/officeDocument/2006/relationships" xmlns:m="http://schemas.openxmlformats.org/officeDocument/2006/math" xmlns:v="urn:schemas-microsoft-com:vml" xmlns:wp14="http://schemas.microsoft.com/office/word/2010/wordprocessingDrawing" xmlns:wp="http://schemas.openxmlformats.org/drawingml/2006/wordprocessingDrawing" xmlns:w10="urn:schemas-microsoft-com:office:word" xmlns:w="http://schemas.openxmlformats.org/wordprocessingml/2006/main" xmlns:w14="http://schemas.microsoft.com/office/word/2010/wordml" xmlns:w15="http://schemas.microsoft.com/office/word/2012/wordml" xmlns:w16cex="http://schemas.microsoft.com/office/word/2018/wordml/cex" xmlns:w16cid="http://schemas.microsoft.com/office/word/2016/wordml/cid" xmlns:w16="http://schemas.microsoft.com/office/word/2018/wordml" xmlns:w16du="http://schemas.microsoft.com/office/word/2023/wordml/word16du" xmlns:w16sdtdh="http://schemas.microsoft.com/office/word/2020/wordml/sdtdatahash" xmlns:w16se="http://schemas.microsoft.com/office/word/2015/wordml/symex" xmlns:wpg="http://schemas.microsoft.com/office/word/2010/wordprocessingGroup" xmlns:wpi="http://schemas.microsoft.com/office/word/2010/wordprocessingInk" xmlns:wne="http://schemas.microsoft.com/office/word/2006/wordml" xmlns:wps="http://schemas.microsoft.com/office/word/2010/wordprocessingShape" mc:Ignorable="w14 w15 w16se w16cid w16 w16cex w16sdtdh w16du wp14">
   <w:body>
     <w:p>
       <w:pPr>
@@ -82,22 +82,75 @@
     </w:p>
     <w:p/>
     <w:p>
+      <w:pPr>
+        <w:rPr>
+          <w:lang w:val="en-US"/>
+        </w:rPr>
+      </w:pPr>
       <w:r>
         <w:rPr>
           <w:b/>
           <w:bCs/>
         </w:rPr>
-        <w:t>Факультеты</w:t>
-      </w:r>
+        <w:t>Специальности</w:t>
+      </w:r>
+      <w:r>
+        <w:t xml:space="preserve"> – должны хранить в себе код специальности</w:t>
+      </w:r>
+      <w:r>
+        <w:t xml:space="preserve">, </w:t>
+      </w:r>
+      <w:r>
+        <w:t>связываться с факультетом</w:t>
+      </w:r>
+      <w:r>
+        <w:t>,</w:t>
+      </w:r>
+      <w:r>
+        <w:t xml:space="preserve"> описание специальности</w:t>
+      </w:r>
+      <w:r>
+        <w:t xml:space="preserve">, </w:t>
+      </w:r>
+      <w:r>
+        <w:t>и ещё некоторую нужную информацию о специальности</w:t>
+      </w:r>
+    </w:p>
+    <w:p>
       <w:r>
         <w:rPr>
           <w:b/>
           <w:bCs/>
         </w:rPr>
+        <w:t>Группы</w:t>
+      </w:r>
+      <w:r>
+        <w:rPr>
+          <w:b/>
+          <w:bCs/>
+        </w:rPr>
         <w:t xml:space="preserve"> </w:t>
       </w:r>
       <w:r>
-        <w:t>– должны содержать в себе информацию о всех факультетах института</w:t>
+        <w:t>– должны связываться со специальностью</w:t>
+      </w:r>
+      <w:r>
+        <w:t xml:space="preserve">, </w:t>
+      </w:r>
+      <w:r>
+        <w:t>иметь название</w:t>
+      </w:r>
+      <w:r>
+        <w:t xml:space="preserve">, </w:t>
+      </w:r>
+      <w:r>
+        <w:t>кол-во учеников</w:t>
+      </w:r>
+      <w:r>
+        <w:t xml:space="preserve">, </w:t>
+      </w:r>
+      <w:r>
+        <w:t>связываться с преподавателями</w:t>
       </w:r>
     </w:p>
     <w:p>
@@ -106,40 +159,22 @@
           <w:b/>
           <w:bCs/>
         </w:rPr>
-        <w:t>Специальности</w:t>
-      </w:r>
-      <w:r>
-        <w:t xml:space="preserve"> – должны хранить в себе код специальности</w:t>
-      </w:r>
-      <w:r>
-        <w:t xml:space="preserve">, </w:t>
-      </w:r>
-      <w:r>
-        <w:t>связываться с факультетом</w:t>
-      </w:r>
-      <w:r>
-        <w:t>,</w:t>
-      </w:r>
-      <w:r>
-        <w:t xml:space="preserve"> описание специальности</w:t>
-      </w:r>
-      <w:r>
-        <w:t xml:space="preserve">, </w:t>
-      </w:r>
-      <w:r>
-        <w:t>и ещё некоторую нужную информацию о специальности (</w:t>
-      </w:r>
-      <w:r>
-        <w:rPr>
-          <w:color w:val="FF0000"/>
-        </w:rPr>
-        <w:t>нужно узнать</w:t>
-      </w:r>
-      <w:r>
-        <w:t>)</w:t>
-      </w:r>
-      <w:r>
-        <w:t xml:space="preserve"> </w:t>
+        <w:t>Преподаватели</w:t>
+      </w:r>
+      <w:r>
+        <w:t xml:space="preserve"> – должны связываться с группами и предметами (многие ко многим)</w:t>
+      </w:r>
+      <w:r>
+        <w:t xml:space="preserve">, </w:t>
+      </w:r>
+      <w:r>
+        <w:t>а также связываться с днями работы</w:t>
+      </w:r>
+      <w:r>
+        <w:t xml:space="preserve"> для того, чтобы</w:t>
+      </w:r>
+      <w:r>
+        <w:t xml:space="preserve"> удобно хранить в какие дни преподаватели могут работать</w:t>
       </w:r>
     </w:p>
     <w:p>
@@ -148,7 +183,7 @@
           <w:b/>
           <w:bCs/>
         </w:rPr>
-        <w:t>Группы</w:t>
+        <w:t>Здания</w:t>
       </w:r>
       <w:r>
         <w:rPr>
@@ -158,37 +193,25 @@
         <w:t xml:space="preserve"> </w:t>
       </w:r>
       <w:r>
-        <w:t>– должны связываться со специальностью (она связана с факультетом</w:t>
-      </w:r>
-      <w:r>
-        <w:t xml:space="preserve">, </w:t>
-      </w:r>
-      <w:r>
-        <w:t>а тот в свою очередь связан с филиалом</w:t>
-      </w:r>
-      <w:r>
-        <w:t xml:space="preserve">, </w:t>
-      </w:r>
-      <w:r>
-        <w:t>так что данные не будут повторяться)</w:t>
-      </w:r>
-      <w:r>
-        <w:t xml:space="preserve">, </w:t>
-      </w:r>
-      <w:r>
-        <w:t>иметь название</w:t>
-      </w:r>
-      <w:r>
-        <w:t xml:space="preserve">, </w:t>
-      </w:r>
-      <w:r>
-        <w:t>кол-во учеников</w:t>
-      </w:r>
-      <w:r>
-        <w:t xml:space="preserve">, </w:t>
-      </w:r>
-      <w:r>
-        <w:t>связываться с преподавателями</w:t>
+        <w:t>– должны связываться с факультетами и хранить в себе информацию о корпусах</w:t>
+      </w:r>
+      <w:r>
+        <w:t xml:space="preserve">: </w:t>
+      </w:r>
+      <w:r>
+        <w:t>их номера</w:t>
+      </w:r>
+      <w:r>
+        <w:t xml:space="preserve">, </w:t>
+      </w:r>
+      <w:r>
+        <w:t>адрес</w:t>
+      </w:r>
+      <w:r>
+        <w:t>,</w:t>
+      </w:r>
+      <w:r>
+        <w:t xml:space="preserve"> и возможно ещё некоторую информацию</w:t>
       </w:r>
     </w:p>
     <w:p>
@@ -197,22 +220,28 @@
           <w:b/>
           <w:bCs/>
         </w:rPr>
-        <w:t>Преподаватели</w:t>
-      </w:r>
-      <w:r>
-        <w:t xml:space="preserve"> – должны связываться с группами и предметами (многие ко многим)</w:t>
-      </w:r>
-      <w:r>
-        <w:t xml:space="preserve">, </w:t>
-      </w:r>
-      <w:r>
-        <w:t>а также связываться с днями работы</w:t>
-      </w:r>
-      <w:r>
-        <w:t xml:space="preserve"> для того, чтобы</w:t>
-      </w:r>
-      <w:r>
-        <w:t xml:space="preserve"> удобно хранить в какие дни преподаватели могут работать</w:t>
+        <w:t>Кабинеты</w:t>
+      </w:r>
+      <w:r>
+        <w:t xml:space="preserve"> – должны связываться созданиями и хранить информацию о кабинетах</w:t>
+      </w:r>
+      <w:r>
+        <w:t xml:space="preserve">: </w:t>
+      </w:r>
+      <w:r>
+        <w:t>номер</w:t>
+      </w:r>
+      <w:r>
+        <w:t xml:space="preserve">, </w:t>
+      </w:r>
+      <w:r>
+        <w:t>вместимость</w:t>
+      </w:r>
+      <w:r>
+        <w:t xml:space="preserve">, </w:t>
+      </w:r>
+      <w:r>
+        <w:t>оборудован ли и возможно что-то ещё</w:t>
       </w:r>
     </w:p>
     <w:p>
@@ -221,125 +250,28 @@
           <w:b/>
           <w:bCs/>
         </w:rPr>
-        <w:t>Здания</w:t>
-      </w:r>
-      <w:r>
-        <w:rPr>
-          <w:b/>
-          <w:bCs/>
-        </w:rPr>
-        <w:t xml:space="preserve"> </w:t>
-      </w:r>
-      <w:r>
-        <w:t>– должны связываться с факультетами и хранить в себе информацию о корпусах</w:t>
+        <w:t>Предметы</w:t>
+      </w:r>
+      <w:r>
+        <w:t xml:space="preserve"> – должны соединяться со специальностью и преподавателем (многие ко многим)</w:t>
+      </w:r>
+      <w:r>
+        <w:t xml:space="preserve">, </w:t>
+      </w:r>
+      <w:r>
+        <w:t>информацию о предмете</w:t>
       </w:r>
       <w:r>
         <w:t xml:space="preserve">: </w:t>
       </w:r>
       <w:r>
-        <w:t>их номера</w:t>
-      </w:r>
-      <w:r>
-        <w:t xml:space="preserve">, </w:t>
-      </w:r>
-      <w:r>
-        <w:t>адрес</w:t>
-      </w:r>
-      <w:r>
-        <w:t>,</w:t>
-      </w:r>
-      <w:r>
-        <w:t xml:space="preserve"> и возможно ещё некоторую информацию (</w:t>
-      </w:r>
-      <w:r>
-        <w:rPr>
-          <w:color w:val="FF0000"/>
-        </w:rPr>
-        <w:t>нужно узнать</w:t>
-      </w:r>
-      <w:r>
-        <w:t>)</w:t>
-      </w:r>
-    </w:p>
-    <w:p>
-      <w:r>
-        <w:rPr>
-          <w:b/>
-          <w:bCs/>
-        </w:rPr>
-        <w:t>Кабинеты</w:t>
-      </w:r>
-      <w:r>
-        <w:t xml:space="preserve"> – должны связываться созданиями и хранить информацию о кабинетах</w:t>
-      </w:r>
-      <w:r>
-        <w:t xml:space="preserve">: </w:t>
-      </w:r>
-      <w:r>
-        <w:t>номер</w:t>
-      </w:r>
-      <w:r>
-        <w:t xml:space="preserve">, </w:t>
-      </w:r>
-      <w:r>
-        <w:t>вместимость</w:t>
-      </w:r>
-      <w:r>
-        <w:t xml:space="preserve">, </w:t>
-      </w:r>
-      <w:r>
-        <w:t>оборудован ли и возможно что-то ещё (</w:t>
-      </w:r>
-      <w:r>
-        <w:rPr>
-          <w:color w:val="FF0000"/>
-        </w:rPr>
-        <w:t>нужно узнать</w:t>
-      </w:r>
-      <w:r>
-        <w:t>)</w:t>
-      </w:r>
-    </w:p>
-    <w:p>
-      <w:r>
-        <w:rPr>
-          <w:b/>
-          <w:bCs/>
-        </w:rPr>
-        <w:t>Предметы</w:t>
-      </w:r>
-      <w:r>
-        <w:t xml:space="preserve"> – должны соединяться со специальностью и преподавателем (многие ко многим)</w:t>
-      </w:r>
-      <w:r>
-        <w:t xml:space="preserve">, </w:t>
-      </w:r>
-      <w:r>
-        <w:t>информацию о предмете</w:t>
-      </w:r>
-      <w:r>
-        <w:t xml:space="preserve">: </w:t>
-      </w:r>
-      <w:r>
         <w:t>название</w:t>
       </w:r>
       <w:r>
         <w:t xml:space="preserve">, </w:t>
       </w:r>
       <w:r>
-        <w:t>кол-во часов и возможно что-то ещё (</w:t>
-      </w:r>
-      <w:r>
-        <w:rPr>
-          <w:color w:val="FF0000"/>
-        </w:rPr>
-        <w:t>нужно узнать</w:t>
-      </w:r>
-      <w:r>
-        <w:t>)</w:t>
-      </w:r>
-      <w:r>
-        <w:t xml:space="preserve"> </w:t>
+        <w:t>кол-во часов и возможно что-то ещё</w:t>
       </w:r>
     </w:p>
     <w:p>
@@ -444,6 +376,9 @@
     <w:p>
       <w:pPr>
         <w:ind w:firstLine="0"/>
+        <w:rPr>
+          <w:lang w:val="en-US"/>
+        </w:rPr>
       </w:pPr>
       <w:r>
         <w:tab/>
@@ -540,105 +475,6 @@
         <w:t>тип пары</w:t>
       </w:r>
     </w:p>
-    <w:p/>
-    <w:p>
-      <w:r>
-        <w:t>У этой структуры есть ряд проблем</w:t>
-      </w:r>
-      <w:r>
-        <w:t xml:space="preserve">, </w:t>
-      </w:r>
-      <w:r>
-        <w:t>которые</w:t>
-      </w:r>
-      <w:r>
-        <w:t xml:space="preserve"> нужно решить</w:t>
-      </w:r>
-      <w:r>
-        <w:t xml:space="preserve">, </w:t>
-      </w:r>
-      <w:r>
-        <w:t>во-первых</w:t>
-      </w:r>
-      <w:r>
-        <w:t xml:space="preserve">, </w:t>
-      </w:r>
-      <w:r>
-        <w:t>описаны не все сущности</w:t>
-      </w:r>
-      <w:r>
-        <w:t>,</w:t>
-      </w:r>
-      <w:r>
-        <w:t xml:space="preserve"> которые могли бы быть (</w:t>
-      </w:r>
-      <w:r>
-        <w:rPr>
-          <w:color w:val="FF0000"/>
-        </w:rPr>
-        <w:t>по крайней мере я так думаю</w:t>
-      </w:r>
-      <w:r>
-        <w:t>)</w:t>
-      </w:r>
-      <w:r>
-        <w:t xml:space="preserve">, </w:t>
-      </w:r>
-      <w:r>
-        <w:t>во-вторых</w:t>
-      </w:r>
-      <w:r>
-        <w:t xml:space="preserve">, </w:t>
-      </w:r>
-      <w:r>
-        <w:t>таблица «Дни_работы» - как мне кажется</w:t>
-      </w:r>
-      <w:r>
-        <w:t xml:space="preserve">, </w:t>
-      </w:r>
-      <w:r>
-        <w:t>не оптимальна и сложна</w:t>
-      </w:r>
-      <w:r>
-        <w:t xml:space="preserve">, </w:t>
-      </w:r>
-      <w:r>
-        <w:t>лучше бы придумать ещё какую-либо реализацию</w:t>
-      </w:r>
-    </w:p>
-    <w:p/>
-    <w:p>
-      <w:pPr>
-        <w:rPr>
-          <w:color w:val="FF0000"/>
-        </w:rPr>
-      </w:pPr>
-      <w:r>
-        <w:rPr>
-          <w:color w:val="FF0000"/>
-        </w:rPr>
-        <w:t>Описание</w:t>
-      </w:r>
-      <w:r>
-        <w:rPr>
-          <w:color w:val="FF0000"/>
-        </w:rPr>
-        <w:t xml:space="preserve"> предметной области</w:t>
-      </w:r>
-      <w:r>
-        <w:rPr>
-          <w:color w:val="FF0000"/>
-        </w:rPr>
-        <w:t xml:space="preserve"> доработать</w:t>
-      </w:r>
-      <w:r>
-        <w:rPr>
-          <w:color w:val="FF0000"/>
-        </w:rPr>
-        <w:t>!</w:t>
-      </w:r>
-    </w:p>
-    <w:p/>
     <w:sectPr>
       <w:pgSz w:w="11906" w:h="16838"/>
       <w:pgMar w:top="1134" w:right="850" w:bottom="1134" w:left="1701" w:header="708" w:footer="708" w:gutter="0"/>
@@ -650,7 +486,7 @@
 </file>
 
 <file path=word/styles.xml><?xml version="1.0" encoding="utf-8"?>
-<w:styles xmlns:mc="http://schemas.openxmlformats.org/markup-compatibility/2006" xmlns:r="http://schemas.openxmlformats.org/officeDocument/2006/relationships" xmlns:w="http://schemas.openxmlformats.org/wordprocessingml/2006/main" xmlns:w14="http://schemas.microsoft.com/office/word/2010/wordml" xmlns:w15="http://schemas.microsoft.com/office/word/2012/wordml" xmlns:w16cex="http://schemas.microsoft.com/office/word/2018/wordml/cex" xmlns:w16cid="http://schemas.microsoft.com/office/word/2016/wordml/cid" xmlns:w16="http://schemas.microsoft.com/office/word/2018/wordml" xmlns:w16du="http://schemas.microsoft.com/office/word/2023/wordml/word16du" xmlns:w16sdtdh="http://schemas.microsoft.com/office/word/2020/wordml/sdtdatahash" xmlns:w16sdtfl="http://schemas.microsoft.com/office/word/2024/wordml/sdtformatlock" xmlns:w16se="http://schemas.microsoft.com/office/word/2015/wordml/symex" mc:Ignorable="w14 w15 w16se w16cid w16 w16cex w16sdtdh w16sdtfl w16du">
+<w:styles xmlns:mc="http://schemas.openxmlformats.org/markup-compatibility/2006" xmlns:r="http://schemas.openxmlformats.org/officeDocument/2006/relationships" xmlns:w="http://schemas.openxmlformats.org/wordprocessingml/2006/main" xmlns:w14="http://schemas.microsoft.com/office/word/2010/wordml" xmlns:w15="http://schemas.microsoft.com/office/word/2012/wordml" xmlns:w16cex="http://schemas.microsoft.com/office/word/2018/wordml/cex" xmlns:w16cid="http://schemas.microsoft.com/office/word/2016/wordml/cid" xmlns:w16="http://schemas.microsoft.com/office/word/2018/wordml" xmlns:w16du="http://schemas.microsoft.com/office/word/2023/wordml/word16du" xmlns:w16sdtdh="http://schemas.microsoft.com/office/word/2020/wordml/sdtdatahash" xmlns:w16se="http://schemas.microsoft.com/office/word/2015/wordml/symex" mc:Ignorable="w14 w15 w16se w16cid w16 w16cex w16sdtdh w16du">
   <w:docDefaults>
     <w:rPrDefault>
       <w:rPr>

</xml_diff>